<commit_message>
Added my name for declaration form and coversheet
</commit_message>
<xml_diff>
--- a/Contribution Declaration Form.docx
+++ b/Contribution Declaration Form.docx
@@ -437,7 +437,11 @@
             <w:cnfStyle w:val="001000000000" w:firstRow="0" w:lastRow="0" w:firstColumn="1" w:lastColumn="0" w:oddVBand="0" w:evenVBand="0" w:oddHBand="0" w:evenHBand="0" w:firstRowFirstColumn="0" w:firstRowLastColumn="0" w:lastRowFirstColumn="0" w:lastRowLastColumn="0"/>
             <w:tcW w:w="1413" w:type="dxa"/>
           </w:tcPr>
-          <w:p/>
+          <w:p>
+            <w:r>
+              <w:t>23907460</w:t>
+            </w:r>
+          </w:p>
         </w:tc>
         <w:tc>
           <w:tcPr>
@@ -447,6 +451,9 @@
             <w:pPr>
               <w:cnfStyle w:val="000000100000" w:firstRow="0" w:lastRow="0" w:firstColumn="0" w:lastColumn="0" w:oddVBand="0" w:evenVBand="0" w:oddHBand="1" w:evenHBand="0" w:firstRowFirstColumn="0" w:firstRowLastColumn="0" w:lastRowFirstColumn="0" w:lastRowLastColumn="0"/>
             </w:pPr>
+            <w:r>
+              <w:t>Chan Bing Fatt</w:t>
+            </w:r>
           </w:p>
         </w:tc>
         <w:tc>
@@ -598,8 +605,17 @@
           <w:b/>
           <w:bCs/>
         </w:rPr>
-        <w:t>3 SIGNATURE</w:t>
-      </w:r>
+        <w:t xml:space="preserve">3 </w:t>
+      </w:r>
+      <w:proofErr w:type="gramStart"/>
+      <w:r>
+        <w:rPr>
+          <w:b/>
+          <w:bCs/>
+        </w:rPr>
+        <w:t>SIGNATURE</w:t>
+      </w:r>
+      <w:proofErr w:type="gramEnd"/>
     </w:p>
     <w:p>
       <w:pPr>
@@ -752,16 +768,18 @@
                           <w:p>
                             <w:pPr>
                               <w:rPr>
-                                <w:rFonts w:ascii="Segoe UI Symbol" w:eastAsia="MS Mincho" w:hAnsi="Segoe UI Symbol" w:hint="eastAsia"/>
+                                <w:rFonts w:ascii="Segoe UI Symbol" w:eastAsia="MS Mincho" w:hAnsi="Segoe UI Symbol"/>
                                 <w:lang w:val="en-US" w:eastAsia="ja-JP"/>
                               </w:rPr>
                             </w:pPr>
+                            <w:proofErr w:type="spellStart"/>
                             <w:r>
                               <w:rPr>
                                 <w:lang w:val="en-US"/>
                               </w:rPr>
                               <w:t>Jpc</w:t>
                             </w:r>
+                            <w:proofErr w:type="spellEnd"/>
                             <w:r>
                               <w:rPr>
                                 <w:rFonts w:ascii="Segoe UI Symbol" w:hAnsi="Segoe UI Symbol" w:hint="eastAsia"/>
@@ -789,26 +807,24 @@
           </mc:Choice>
           <mc:Fallback>
             <w:pict>
-              <v:shapetype w14:anchorId="2915E098" id="_x0000_t202" coordsize="21600,21600" o:spt="202" path="m,l,21600r21600,l21600,xe">
-                <v:stroke joinstyle="miter"/>
-                <v:path gradientshapeok="t" o:connecttype="rect"/>
-              </v:shapetype>
-              <v:shape id="_x0000_s1028" type="#_x0000_t202" style="position:absolute;margin-left:61.8pt;margin-top:14.6pt;width:178.8pt;height:42pt;z-index:251661312;visibility:visible;mso-wrap-style:square;mso-width-percent:0;mso-height-percent:0;mso-wrap-distance-left:9pt;mso-wrap-distance-top:3.6pt;mso-wrap-distance-right:9pt;mso-wrap-distance-bottom:3.6pt;mso-position-horizontal:absolute;mso-position-horizontal-relative:text;mso-position-vertical:absolute;mso-position-vertical-relative:text;mso-width-percent:0;mso-height-percent:0;mso-width-relative:margin;mso-height-relative:margin;v-text-anchor:top" o:gfxdata="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" fillcolor="#f2f2f2 [3052]">
+              <v:shape w14:anchorId="2915E098" id="_x0000_s1028" type="#_x0000_t202" style="position:absolute;margin-left:61.8pt;margin-top:14.6pt;width:178.8pt;height:42pt;z-index:251661312;visibility:visible;mso-wrap-style:square;mso-width-percent:0;mso-height-percent:0;mso-wrap-distance-left:9pt;mso-wrap-distance-top:3.6pt;mso-wrap-distance-right:9pt;mso-wrap-distance-bottom:3.6pt;mso-position-horizontal:absolute;mso-position-horizontal-relative:text;mso-position-vertical:absolute;mso-position-vertical-relative:text;mso-width-percent:0;mso-height-percent:0;mso-width-relative:margin;mso-height-relative:margin;v-text-anchor:top" o:gfxdata="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" fillcolor="#f2f2f2 [3052]">
                 <v:textbox>
                   <w:txbxContent>
                     <w:p>
                       <w:pPr>
                         <w:rPr>
-                          <w:rFonts w:ascii="Segoe UI Symbol" w:eastAsia="MS Mincho" w:hAnsi="Segoe UI Symbol" w:hint="eastAsia"/>
+                          <w:rFonts w:ascii="Segoe UI Symbol" w:eastAsia="MS Mincho" w:hAnsi="Segoe UI Symbol"/>
                           <w:lang w:val="en-US" w:eastAsia="ja-JP"/>
                         </w:rPr>
                       </w:pPr>
+                      <w:proofErr w:type="spellStart"/>
                       <w:r>
                         <w:rPr>
                           <w:lang w:val="en-US"/>
                         </w:rPr>
                         <w:t>Jpc</w:t>
                       </w:r>
+                      <w:proofErr w:type="spellEnd"/>
                       <w:r>
                         <w:rPr>
                           <w:rFonts w:ascii="Segoe UI Symbol" w:hAnsi="Segoe UI Symbol" w:hint="eastAsia"/>
@@ -925,7 +941,19 @@
                       </wps:spPr>
                       <wps:txbx>
                         <w:txbxContent>
-                          <w:p/>
+                          <w:p>
+                            <w:pPr>
+                              <w:rPr>
+                                <w:lang w:val="en-US"/>
+                              </w:rPr>
+                            </w:pPr>
+                            <w:r>
+                              <w:rPr>
+                                <w:lang w:val="en-US"/>
+                              </w:rPr>
+                              <w:t>Chan Bing Fatt</w:t>
+                            </w:r>
+                          </w:p>
                         </w:txbxContent>
                       </wps:txbx>
                       <wps:bodyPr rot="0" vert="horz" wrap="square" lIns="91440" tIns="45720" rIns="91440" bIns="45720" anchor="t" anchorCtr="0">
@@ -948,7 +976,19 @@
               <v:shape w14:anchorId="46BEAD4A" id="_x0000_s1029" type="#_x0000_t202" style="position:absolute;margin-left:61.8pt;margin-top:8.55pt;width:178.8pt;height:42pt;z-index:251668480;visibility:visible;mso-wrap-style:square;mso-width-percent:0;mso-height-percent:0;mso-wrap-distance-left:9pt;mso-wrap-distance-top:3.6pt;mso-wrap-distance-right:9pt;mso-wrap-distance-bottom:3.6pt;mso-position-horizontal:absolute;mso-position-horizontal-relative:text;mso-position-vertical:absolute;mso-position-vertical-relative:text;mso-width-percent:0;mso-height-percent:0;mso-width-relative:margin;mso-height-relative:margin;v-text-anchor:top" o:gfxdata="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" fillcolor="#f2f2f2 [3052]">
                 <v:textbox>
                   <w:txbxContent>
-                    <w:p/>
+                    <w:p>
+                      <w:pPr>
+                        <w:rPr>
+                          <w:lang w:val="en-US"/>
+                        </w:rPr>
+                      </w:pPr>
+                      <w:r>
+                        <w:rPr>
+                          <w:lang w:val="en-US"/>
+                        </w:rPr>
+                        <w:t>Chan Bing Fatt</w:t>
+                      </w:r>
+                    </w:p>
                   </w:txbxContent>
                 </v:textbox>
                 <w10:wrap type="square"/>
@@ -1172,21 +1212,23 @@
         </w:rPr>
         <w:t xml:space="preserve">    </w:t>
       </w:r>
+      <w:proofErr w:type="spellStart"/>
       <w:r>
         <w:rPr>
           <w:sz w:val="18"/>
           <w:szCs w:val="18"/>
           <w:lang w:val="fr-FR"/>
         </w:rPr>
-        <w:t xml:space="preserve">Month </w:t>
-      </w:r>
+        <w:t>Month</w:t>
+      </w:r>
+      <w:proofErr w:type="spellEnd"/>
       <w:r>
         <w:rPr>
           <w:sz w:val="18"/>
           <w:szCs w:val="18"/>
           <w:lang w:val="fr-FR"/>
         </w:rPr>
-        <w:t xml:space="preserve">   </w:t>
+        <w:t xml:space="preserve"> </w:t>
       </w:r>
       <w:r>
         <w:rPr>
@@ -1194,8 +1236,18 @@
           <w:szCs w:val="18"/>
           <w:lang w:val="fr-FR"/>
         </w:rPr>
+        <w:t xml:space="preserve">   </w:t>
+      </w:r>
+      <w:proofErr w:type="spellStart"/>
+      <w:r>
+        <w:rPr>
+          <w:sz w:val="18"/>
+          <w:szCs w:val="18"/>
+          <w:lang w:val="fr-FR"/>
+        </w:rPr>
         <w:t>Year</w:t>
       </w:r>
+      <w:proofErr w:type="spellEnd"/>
     </w:p>
     <w:p>
       <w:pPr>
@@ -1488,6 +1540,7 @@
     <w:lsdException w:name="HTML Sample" w:semiHidden="1" w:unhideWhenUsed="1"/>
     <w:lsdException w:name="HTML Typewriter" w:semiHidden="1" w:unhideWhenUsed="1"/>
     <w:lsdException w:name="HTML Variable" w:semiHidden="1" w:unhideWhenUsed="1"/>
+    <w:lsdException w:name="Normal Table" w:semiHidden="1" w:unhideWhenUsed="1"/>
     <w:lsdException w:name="annotation subject" w:semiHidden="1" w:unhideWhenUsed="1"/>
     <w:lsdException w:name="No List" w:semiHidden="1" w:unhideWhenUsed="1"/>
     <w:lsdException w:name="Outline List 1" w:semiHidden="1" w:unhideWhenUsed="1"/>
@@ -1534,8 +1587,10 @@
     <w:lsdException w:name="Table Subtle 2" w:semiHidden="1" w:unhideWhenUsed="1"/>
     <w:lsdException w:name="Table Web 1" w:semiHidden="1" w:unhideWhenUsed="1"/>
     <w:lsdException w:name="Table Web 2" w:semiHidden="1" w:unhideWhenUsed="1"/>
+    <w:lsdException w:name="Table Web 3" w:semiHidden="1" w:unhideWhenUsed="1"/>
     <w:lsdException w:name="Balloon Text" w:semiHidden="1" w:unhideWhenUsed="1"/>
     <w:lsdException w:name="Table Grid" w:uiPriority="39"/>
+    <w:lsdException w:name="Table Theme" w:semiHidden="1" w:unhideWhenUsed="1"/>
     <w:lsdException w:name="Placeholder Text" w:semiHidden="1"/>
     <w:lsdException w:name="No Spacing" w:uiPriority="1" w:qFormat="1"/>
     <w:lsdException w:name="Light Shading" w:uiPriority="60"/>

</xml_diff>

<commit_message>
Updated major report and minor update on star schema sql file
</commit_message>
<xml_diff>
--- a/Contribution Declaration Form.docx
+++ b/Contribution Declaration Form.docx
@@ -309,7 +309,7 @@
     </w:p>
     <w:tbl>
       <w:tblPr>
-        <w:tblStyle w:val="GridTable6Colorful"/>
+        <w:tblStyle w:val="GridTable6Colourful"/>
         <w:tblW w:w="0" w:type="auto"/>
         <w:tblLook w:val="04A0" w:firstRow="1" w:lastRow="0" w:firstColumn="1" w:lastColumn="0" w:noHBand="0" w:noVBand="1"/>
       </w:tblPr>
@@ -405,7 +405,11 @@
             <w:cnfStyle w:val="001000000000" w:firstRow="0" w:lastRow="0" w:firstColumn="1" w:lastColumn="0" w:oddVBand="0" w:evenVBand="0" w:oddHBand="0" w:evenHBand="0" w:firstRowFirstColumn="0" w:firstRowLastColumn="0" w:lastRowFirstColumn="0" w:lastRowLastColumn="0"/>
             <w:tcW w:w="1413" w:type="dxa"/>
           </w:tcPr>
-          <w:p/>
+          <w:p>
+            <w:r>
+              <w:t>30973988</w:t>
+            </w:r>
+          </w:p>
         </w:tc>
         <w:tc>
           <w:tcPr>
@@ -415,6 +419,9 @@
             <w:pPr>
               <w:cnfStyle w:val="000000000000" w:firstRow="0" w:lastRow="0" w:firstColumn="0" w:lastColumn="0" w:oddVBand="0" w:evenVBand="0" w:oddHBand="0" w:evenHBand="0" w:firstRowFirstColumn="0" w:firstRowLastColumn="0" w:lastRowFirstColumn="0" w:lastRowLastColumn="0"/>
             </w:pPr>
+            <w:r>
+              <w:t>Tan How Ann</w:t>
+            </w:r>
           </w:p>
         </w:tc>
         <w:tc>
@@ -679,7 +686,19 @@
                       </wps:spPr>
                       <wps:txbx>
                         <w:txbxContent>
-                          <w:p/>
+                          <w:p>
+                            <w:pPr>
+                              <w:rPr>
+                                <w:lang w:val="en-US"/>
+                              </w:rPr>
+                            </w:pPr>
+                            <w:r>
+                              <w:rPr>
+                                <w:lang w:val="en-US"/>
+                              </w:rPr>
+                              <w:t>Tan How Ann</w:t>
+                            </w:r>
+                          </w:p>
                         </w:txbxContent>
                       </wps:txbx>
                       <wps:bodyPr rot="0" vert="horz" wrap="square" lIns="91440" tIns="45720" rIns="91440" bIns="45720" anchor="t" anchorCtr="0">
@@ -699,10 +718,26 @@
           </mc:Choice>
           <mc:Fallback>
             <w:pict>
-              <v:shape w14:anchorId="6A4CAC3F" id="_x0000_s1027" type="#_x0000_t202" style="position:absolute;margin-left:252.6pt;margin-top:14.6pt;width:194.4pt;height:42pt;z-index:251665408;visibility:visible;mso-wrap-style:square;mso-width-percent:0;mso-height-percent:0;mso-wrap-distance-left:9pt;mso-wrap-distance-top:3.6pt;mso-wrap-distance-right:9pt;mso-wrap-distance-bottom:3.6pt;mso-position-horizontal:absolute;mso-position-horizontal-relative:text;mso-position-vertical:absolute;mso-position-vertical-relative:text;mso-width-percent:0;mso-height-percent:0;mso-width-relative:margin;mso-height-relative:margin;v-text-anchor:top" o:gfxdata="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" fillcolor="#f2f2f2 [3052]">
+              <v:shapetype w14:anchorId="6A4CAC3F" id="_x0000_t202" coordsize="21600,21600" o:spt="202" path="m,l,21600r21600,l21600,xe">
+                <v:stroke joinstyle="miter"/>
+                <v:path gradientshapeok="t" o:connecttype="rect"/>
+              </v:shapetype>
+              <v:shape id="_x0000_s1027" type="#_x0000_t202" style="position:absolute;margin-left:252.6pt;margin-top:14.6pt;width:194.4pt;height:42pt;z-index:251665408;visibility:visible;mso-wrap-style:square;mso-width-percent:0;mso-height-percent:0;mso-wrap-distance-left:9pt;mso-wrap-distance-top:3.6pt;mso-wrap-distance-right:9pt;mso-wrap-distance-bottom:3.6pt;mso-position-horizontal:absolute;mso-position-horizontal-relative:text;mso-position-vertical:absolute;mso-position-vertical-relative:text;mso-width-percent:0;mso-height-percent:0;mso-width-relative:margin;mso-height-relative:margin;v-text-anchor:top" o:gfxdata="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" fillcolor="#f2f2f2 [3052]">
                 <v:textbox>
                   <w:txbxContent>
-                    <w:p/>
+                    <w:p>
+                      <w:pPr>
+                        <w:rPr>
+                          <w:lang w:val="en-US"/>
+                        </w:rPr>
+                      </w:pPr>
+                      <w:r>
+                        <w:rPr>
+                          <w:lang w:val="en-US"/>
+                        </w:rPr>
+                        <w:t>Tan How Ann</w:t>
+                      </w:r>
+                    </w:p>
                   </w:txbxContent>
                 </v:textbox>
                 <w10:wrap type="square"/>
@@ -1938,7 +1973,7 @@
       </w:tcPr>
     </w:tblStylePr>
   </w:style>
-  <w:style w:type="table" w:styleId="GridTable6Colorful">
+  <w:style w:type="table" w:styleId="GridTable6Colourful">
     <w:name w:val="Grid Table 6 Colorful"/>
     <w:basedOn w:val="TableNormal"/>
     <w:uiPriority w:val="51"/>

</xml_diff>

<commit_message>
Contribution by task + output
</commit_message>
<xml_diff>
--- a/Contribution Declaration Form.docx
+++ b/Contribution Declaration Form.docx
@@ -566,6 +566,61 @@
             </w:pPr>
             <w:r>
               <w:t>Designing Star Schema</w:t>
+            </w:r>
+          </w:p>
+          <w:p>
+            <w:pPr>
+              <w:pStyle w:val="ListParagraph"/>
+              <w:numPr>
+                <w:ilvl w:val="0"/>
+                <w:numId w:val="2"/>
+              </w:numPr>
+              <w:cnfStyle w:val="000000100000" w:firstRow="0" w:lastRow="0" w:firstColumn="0" w:lastColumn="0" w:oddVBand="0" w:evenVBand="0" w:oddHBand="1" w:evenHBand="0" w:firstRowFirstColumn="0" w:firstRowLastColumn="0" w:lastRowFirstColumn="0" w:lastRowLastColumn="0"/>
+            </w:pPr>
+            <w:r>
+              <w:t>Task C1a, C1b, C1c, C1e</w:t>
+            </w:r>
+          </w:p>
+          <w:p>
+            <w:pPr>
+              <w:pStyle w:val="ListParagraph"/>
+              <w:numPr>
+                <w:ilvl w:val="0"/>
+                <w:numId w:val="2"/>
+              </w:numPr>
+              <w:cnfStyle w:val="000000100000" w:firstRow="0" w:lastRow="0" w:firstColumn="0" w:lastColumn="0" w:oddVBand="0" w:evenVBand="0" w:oddHBand="1" w:evenHBand="0" w:firstRowFirstColumn="0" w:firstRowLastColumn="0" w:lastRowFirstColumn="0" w:lastRowLastColumn="0"/>
+            </w:pPr>
+            <w:r>
+              <w:t>Task C2b, C2c</w:t>
+            </w:r>
+          </w:p>
+          <w:p>
+            <w:pPr>
+              <w:pStyle w:val="ListParagraph"/>
+              <w:numPr>
+                <w:ilvl w:val="0"/>
+                <w:numId w:val="2"/>
+              </w:numPr>
+              <w:cnfStyle w:val="000000100000" w:firstRow="0" w:lastRow="0" w:firstColumn="0" w:lastColumn="0" w:oddVBand="0" w:evenVBand="0" w:oddHBand="1" w:evenHBand="0" w:firstRowFirstColumn="0" w:firstRowLastColumn="0" w:lastRowFirstColumn="0" w:lastRowLastColumn="0"/>
+            </w:pPr>
+            <w:r>
+              <w:t>Task C3a</w:t>
+            </w:r>
+            <w:r>
+              <w:t>a</w:t>
+            </w:r>
+          </w:p>
+          <w:p>
+            <w:pPr>
+              <w:pStyle w:val="ListParagraph"/>
+              <w:numPr>
+                <w:ilvl w:val="0"/>
+                <w:numId w:val="2"/>
+              </w:numPr>
+              <w:cnfStyle w:val="000000100000" w:firstRow="0" w:lastRow="0" w:firstColumn="0" w:lastColumn="0" w:oddVBand="0" w:evenVBand="0" w:oddHBand="1" w:evenHBand="0" w:firstRowFirstColumn="0" w:firstRowLastColumn="0" w:lastRowFirstColumn="0" w:lastRowLastColumn="0"/>
+            </w:pPr>
+            <w:r>
+              <w:t>Task C3ca, C3cb</w:t>
             </w:r>
           </w:p>
         </w:tc>

</xml_diff>